<commit_message>
Úprava dokumentace + návrh databáze
</commit_message>
<xml_diff>
--- a/RP_titul_list.docx
+++ b/RP_titul_list.docx
@@ -1,6 +1,6 @@
 
 <file path=word/document.xml><?xml version="1.0" encoding="utf-8"?>
-<w:document xmlns:wpc="http://schemas.microsoft.com/office/word/2010/wordprocessingCanvas" xmlns:cx="http://schemas.microsoft.com/office/drawing/2014/chartex" xmlns:cx1="http://schemas.microsoft.com/office/drawing/2015/9/8/chartex" xmlns:mc="http://schemas.openxmlformats.org/markup-compatibility/2006" xmlns:o="urn:schemas-microsoft-com:office:office" xmlns:r="http://schemas.openxmlformats.org/officeDocument/2006/relationships" xmlns:m="http://schemas.openxmlformats.org/officeDocument/2006/math" xmlns:v="urn:schemas-microsoft-com:vml" xmlns:wp14="http://schemas.microsoft.com/office/word/2010/wordprocessingDrawing" xmlns:wp="http://schemas.openxmlformats.org/drawingml/2006/wordprocessingDrawing" xmlns:w10="urn:schemas-microsoft-com:office:word" xmlns:w="http://schemas.openxmlformats.org/wordprocessingml/2006/main" xmlns:w14="http://schemas.microsoft.com/office/word/2010/wordml" xmlns:w15="http://schemas.microsoft.com/office/word/2012/wordml" xmlns:w16se="http://schemas.microsoft.com/office/word/2015/wordml/symex" xmlns:wpg="http://schemas.microsoft.com/office/word/2010/wordprocessingGroup" xmlns:wpi="http://schemas.microsoft.com/office/word/2010/wordprocessingInk" xmlns:wne="http://schemas.microsoft.com/office/word/2006/wordml" xmlns:wps="http://schemas.microsoft.com/office/word/2010/wordprocessingShape" mc:Ignorable="w14 w15 w16se wp14">
+<w:document xmlns:wpc="http://schemas.microsoft.com/office/word/2010/wordprocessingCanvas" xmlns:cx="http://schemas.microsoft.com/office/drawing/2014/chartex" xmlns:cx1="http://schemas.microsoft.com/office/drawing/2015/9/8/chartex" xmlns:cx2="http://schemas.microsoft.com/office/drawing/2015/10/21/chartex" xmlns:cx3="http://schemas.microsoft.com/office/drawing/2016/5/9/chartex" xmlns:cx4="http://schemas.microsoft.com/office/drawing/2016/5/10/chartex" xmlns:cx5="http://schemas.microsoft.com/office/drawing/2016/5/11/chartex" xmlns:cx6="http://schemas.microsoft.com/office/drawing/2016/5/12/chartex" xmlns:cx7="http://schemas.microsoft.com/office/drawing/2016/5/13/chartex" xmlns:cx8="http://schemas.microsoft.com/office/drawing/2016/5/14/chartex" xmlns:mc="http://schemas.openxmlformats.org/markup-compatibility/2006" xmlns:aink="http://schemas.microsoft.com/office/drawing/2016/ink" xmlns:am3d="http://schemas.microsoft.com/office/drawing/2017/model3d" xmlns:o="urn:schemas-microsoft-com:office:office" xmlns:oel="http://schemas.microsoft.com/office/2019/extlst" xmlns:r="http://schemas.openxmlformats.org/officeDocument/2006/relationships" xmlns:m="http://schemas.openxmlformats.org/officeDocument/2006/math" xmlns:v="urn:schemas-microsoft-com:vml" xmlns:wp14="http://schemas.microsoft.com/office/word/2010/wordprocessingDrawing" xmlns:wp="http://schemas.openxmlformats.org/drawingml/2006/wordprocessingDrawing" xmlns:w10="urn:schemas-microsoft-com:office:word" xmlns:w="http://schemas.openxmlformats.org/wordprocessingml/2006/main" xmlns:w14="http://schemas.microsoft.com/office/word/2010/wordml" xmlns:w15="http://schemas.microsoft.com/office/word/2012/wordml" xmlns:w16cex="http://schemas.microsoft.com/office/word/2018/wordml/cex" xmlns:w16cid="http://schemas.microsoft.com/office/word/2016/wordml/cid" xmlns:w16="http://schemas.microsoft.com/office/word/2018/wordml" xmlns:w16du="http://schemas.microsoft.com/office/word/2023/wordml/word16du" xmlns:w16sdtdh="http://schemas.microsoft.com/office/word/2020/wordml/sdtdatahash" xmlns:w16se="http://schemas.microsoft.com/office/word/2015/wordml/symex" xmlns:wpg="http://schemas.microsoft.com/office/word/2010/wordprocessingGroup" xmlns:wpi="http://schemas.microsoft.com/office/word/2010/wordprocessingInk" xmlns:wne="http://schemas.microsoft.com/office/word/2006/wordml" xmlns:wps="http://schemas.microsoft.com/office/word/2010/wordprocessingShape" mc:Ignorable="w14 w15 w16se w16cid w16 w16cex w16sdtdh wp14">
   <w:body>
     <w:p>
       <w:pPr>
@@ -20,7 +20,7 @@
           <w:szCs w:val="30"/>
         </w:rPr>
         <w:drawing>
-          <wp:anchor distT="0" distB="0" distL="114300" distR="114300" simplePos="0" relativeHeight="251658240" behindDoc="0" locked="0" layoutInCell="1" allowOverlap="1">
+          <wp:anchor distT="0" distB="0" distL="114300" distR="114300" simplePos="0" relativeHeight="251658240" behindDoc="0" locked="0" layoutInCell="1" allowOverlap="1" wp14:anchorId="65594E24" wp14:editId="2E17B570">
             <wp:simplePos x="0" y="0"/>
             <wp:positionH relativeFrom="column">
               <wp:posOffset>3810</wp:posOffset>
@@ -364,7 +364,29 @@
           <w:sz w:val="36"/>
           <w:szCs w:val="36"/>
         </w:rPr>
-        <w:t>Úbytek konipasů v Plzeňském kraji</w:t>
+        <w:t xml:space="preserve">Databáze </w:t>
+      </w:r>
+      <w:r>
+        <w:rPr>
+          <w:rFonts w:ascii="Encode Sans" w:hAnsi="Encode Sans"/>
+          <w:b/>
+          <w:bCs/>
+          <w:color w:val="0000FF"/>
+          <w:sz w:val="36"/>
+          <w:szCs w:val="36"/>
+        </w:rPr>
+        <w:t>seriálů</w:t>
+      </w:r>
+      <w:r>
+        <w:rPr>
+          <w:rFonts w:ascii="Encode Sans" w:hAnsi="Encode Sans"/>
+          <w:b/>
+          <w:bCs/>
+          <w:color w:val="0000FF"/>
+          <w:sz w:val="36"/>
+          <w:szCs w:val="36"/>
+        </w:rPr>
+        <w:t xml:space="preserve"> (placeholder název)</w:t>
       </w:r>
     </w:p>
     <w:p>
@@ -540,7 +562,7 @@
           <w:color w:val="0000FF"/>
           <w:szCs w:val="28"/>
         </w:rPr>
-        <w:t>Valerián DOBROTIVÝ</w:t>
+        <w:t>Adam Vlček, Ondřej Pták, Jan Rehák</w:t>
       </w:r>
     </w:p>
     <w:p>
@@ -586,16 +608,7 @@
           <w:color w:val="FF0000"/>
           <w:szCs w:val="28"/>
         </w:rPr>
-        <w:t>78-42-M/01 Technické lyceum</w:t>
-      </w:r>
-      <w:r>
-        <w:rPr>
-          <w:rFonts w:ascii="Encode Sans" w:hAnsi="Encode Sans"/>
-          <w:b/>
-          <w:bCs/>
-          <w:szCs w:val="28"/>
-        </w:rPr>
-        <w:t xml:space="preserve"> </w:t>
+        <w:t>18-20-M/</w:t>
       </w:r>
       <w:r>
         <w:rPr>
@@ -603,50 +616,19 @@
           <w:b/>
           <w:bCs/>
           <w:color w:val="FF0000"/>
-          <w:sz w:val="14"/>
-          <w:szCs w:val="14"/>
-        </w:rPr>
-        <w:t>(</w:t>
-      </w:r>
-      <w:r>
-        <w:rPr>
-          <w:rFonts w:ascii="Encode Sans" w:hAnsi="Encode Sans"/>
+          <w:szCs w:val="28"/>
+        </w:rPr>
+        <w:t>01 Inf.</w:t>
+      </w:r>
+      <w:r>
+        <w:rPr>
+          <w:rFonts w:ascii="Encode Sans" w:hAnsi="Encode Sans"/>
+          <w:b/>
+          <w:bCs/>
           <w:color w:val="FF0000"/>
-          <w:sz w:val="14"/>
-          <w:szCs w:val="14"/>
-        </w:rPr>
-        <w:t>nebo</w:t>
-      </w:r>
-      <w:r>
-        <w:rPr>
-          <w:rFonts w:ascii="Encode Sans" w:hAnsi="Encode Sans"/>
-          <w:b/>
-          <w:bCs/>
-          <w:color w:val="FF0000"/>
-          <w:sz w:val="14"/>
-          <w:szCs w:val="14"/>
-        </w:rPr>
-        <w:t xml:space="preserve"> 26-41-M/01 Elektrotechnika </w:t>
-      </w:r>
-      <w:r>
-        <w:rPr>
-          <w:rFonts w:ascii="Encode Sans" w:hAnsi="Encode Sans"/>
-          <w:color w:val="FF0000"/>
-          <w:sz w:val="14"/>
-          <w:szCs w:val="14"/>
-        </w:rPr>
-        <w:t xml:space="preserve">nebo </w:t>
-      </w:r>
-      <w:r>
-        <w:rPr>
-          <w:rFonts w:ascii="Encode Sans" w:hAnsi="Encode Sans"/>
-          <w:b/>
-          <w:bCs/>
-          <w:color w:val="FF0000"/>
-          <w:sz w:val="14"/>
-          <w:szCs w:val="14"/>
-        </w:rPr>
-        <w:t>18-20-M/01  Inf. technologie)</w:t>
+          <w:szCs w:val="28"/>
+        </w:rPr>
+        <w:t xml:space="preserve"> technologie</w:t>
       </w:r>
     </w:p>
     <w:p>
@@ -693,7 +675,29 @@
           <w:sz w:val="28"/>
           <w:szCs w:val="28"/>
         </w:rPr>
-        <w:t>4. X</w:t>
+        <w:t>2</w:t>
+      </w:r>
+      <w:r>
+        <w:rPr>
+          <w:rFonts w:ascii="Encode Sans" w:hAnsi="Encode Sans"/>
+          <w:b/>
+          <w:bCs/>
+          <w:color w:val="0000FF"/>
+          <w:sz w:val="28"/>
+          <w:szCs w:val="28"/>
+        </w:rPr>
+        <w:t xml:space="preserve">. </w:t>
+      </w:r>
+      <w:r>
+        <w:rPr>
+          <w:rFonts w:ascii="Encode Sans" w:hAnsi="Encode Sans"/>
+          <w:b/>
+          <w:bCs/>
+          <w:color w:val="0000FF"/>
+          <w:sz w:val="28"/>
+          <w:szCs w:val="28"/>
+        </w:rPr>
+        <w:t>H</w:t>
       </w:r>
     </w:p>
     <w:p>
@@ -740,7 +744,7 @@
           <w:sz w:val="28"/>
           <w:szCs w:val="28"/>
         </w:rPr>
-        <w:t>Matematika</w:t>
+        <w:t>Vývoj webových stránek</w:t>
       </w:r>
     </w:p>
     <w:p>
@@ -787,7 +791,7 @@
           <w:sz w:val="28"/>
           <w:szCs w:val="28"/>
         </w:rPr>
-        <w:t>Ing. Alfréd KONIPÁSEK</w:t>
+        <w:t>Mgr. Pavlína Lukešová</w:t>
       </w:r>
     </w:p>
     <w:p>
@@ -824,7 +828,56 @@
           <w:szCs w:val="28"/>
         </w:rPr>
         <w:tab/>
-        <w:t xml:space="preserve">30. </w:t>
+      </w:r>
+      <w:r>
+        <w:rPr>
+          <w:rFonts w:ascii="Encode Sans" w:hAnsi="Encode Sans"/>
+          <w:b/>
+          <w:bCs/>
+          <w:sz w:val="28"/>
+          <w:szCs w:val="28"/>
+        </w:rPr>
+        <w:t>XX</w:t>
+      </w:r>
+      <w:r>
+        <w:rPr>
+          <w:rFonts w:ascii="Encode Sans" w:hAnsi="Encode Sans"/>
+          <w:b/>
+          <w:bCs/>
+          <w:sz w:val="28"/>
+          <w:szCs w:val="28"/>
+        </w:rPr>
+        <w:t xml:space="preserve">. </w:t>
+      </w:r>
+      <w:r>
+        <w:rPr>
+          <w:rFonts w:ascii="Encode Sans" w:hAnsi="Encode Sans"/>
+          <w:b/>
+          <w:bCs/>
+          <w:sz w:val="28"/>
+          <w:szCs w:val="28"/>
+        </w:rPr>
+        <w:t>X</w:t>
+      </w:r>
+      <w:r>
+        <w:rPr>
+          <w:rFonts w:ascii="Encode Sans" w:hAnsi="Encode Sans"/>
+          <w:b/>
+          <w:bCs/>
+          <w:sz w:val="28"/>
+          <w:szCs w:val="28"/>
+        </w:rPr>
+        <w:t>. 20</w:t>
+      </w:r>
+      <w:r>
+        <w:rPr>
+          <w:rFonts w:ascii="Encode Sans" w:hAnsi="Encode Sans"/>
+          <w:b/>
+          <w:bCs/>
+          <w:sz w:val="28"/>
+          <w:szCs w:val="28"/>
+        </w:rPr>
+        <w:t>2</w:t>
       </w:r>
       <w:r>
         <w:rPr>
@@ -835,28 +888,6 @@
           <w:szCs w:val="28"/>
         </w:rPr>
         <w:t>3</w:t>
-      </w:r>
-      <w:bookmarkStart w:id="0" w:name="_GoBack"/>
-      <w:bookmarkEnd w:id="0"/>
-      <w:r>
-        <w:rPr>
-          <w:rFonts w:ascii="Encode Sans" w:hAnsi="Encode Sans"/>
-          <w:b/>
-          <w:bCs/>
-          <w:sz w:val="28"/>
-          <w:szCs w:val="28"/>
-        </w:rPr>
-        <w:t>. 20</w:t>
-      </w:r>
-      <w:r>
-        <w:rPr>
-          <w:rFonts w:ascii="Encode Sans" w:hAnsi="Encode Sans"/>
-          <w:b/>
-          <w:bCs/>
-          <w:sz w:val="28"/>
-          <w:szCs w:val="28"/>
-        </w:rPr>
-        <w:t>20</w:t>
       </w:r>
     </w:p>
     <w:p>
@@ -905,7 +936,7 @@
 </file>
 
 <file path=word/endnotes.xml><?xml version="1.0" encoding="utf-8"?>
-<w:endnotes xmlns:wpc="http://schemas.microsoft.com/office/word/2010/wordprocessingCanvas" xmlns:cx="http://schemas.microsoft.com/office/drawing/2014/chartex" xmlns:cx1="http://schemas.microsoft.com/office/drawing/2015/9/8/chartex" xmlns:mc="http://schemas.openxmlformats.org/markup-compatibility/2006" xmlns:o="urn:schemas-microsoft-com:office:office" xmlns:r="http://schemas.openxmlformats.org/officeDocument/2006/relationships" xmlns:m="http://schemas.openxmlformats.org/officeDocument/2006/math" xmlns:v="urn:schemas-microsoft-com:vml" xmlns:wp14="http://schemas.microsoft.com/office/word/2010/wordprocessingDrawing" xmlns:wp="http://schemas.openxmlformats.org/drawingml/2006/wordprocessingDrawing" xmlns:w10="urn:schemas-microsoft-com:office:word" xmlns:w="http://schemas.openxmlformats.org/wordprocessingml/2006/main" xmlns:w14="http://schemas.microsoft.com/office/word/2010/wordml" xmlns:w15="http://schemas.microsoft.com/office/word/2012/wordml" xmlns:w16se="http://schemas.microsoft.com/office/word/2015/wordml/symex" xmlns:wpg="http://schemas.microsoft.com/office/word/2010/wordprocessingGroup" xmlns:wpi="http://schemas.microsoft.com/office/word/2010/wordprocessingInk" xmlns:wne="http://schemas.microsoft.com/office/word/2006/wordml" xmlns:wps="http://schemas.microsoft.com/office/word/2010/wordprocessingShape" mc:Ignorable="w14 w15 w16se wp14">
+<w:endnotes xmlns:wpc="http://schemas.microsoft.com/office/word/2010/wordprocessingCanvas" xmlns:cx="http://schemas.microsoft.com/office/drawing/2014/chartex" xmlns:cx1="http://schemas.microsoft.com/office/drawing/2015/9/8/chartex" xmlns:cx2="http://schemas.microsoft.com/office/drawing/2015/10/21/chartex" xmlns:cx3="http://schemas.microsoft.com/office/drawing/2016/5/9/chartex" xmlns:cx4="http://schemas.microsoft.com/office/drawing/2016/5/10/chartex" xmlns:cx5="http://schemas.microsoft.com/office/drawing/2016/5/11/chartex" xmlns:cx6="http://schemas.microsoft.com/office/drawing/2016/5/12/chartex" xmlns:cx7="http://schemas.microsoft.com/office/drawing/2016/5/13/chartex" xmlns:cx8="http://schemas.microsoft.com/office/drawing/2016/5/14/chartex" xmlns:mc="http://schemas.openxmlformats.org/markup-compatibility/2006" xmlns:aink="http://schemas.microsoft.com/office/drawing/2016/ink" xmlns:am3d="http://schemas.microsoft.com/office/drawing/2017/model3d" xmlns:o="urn:schemas-microsoft-com:office:office" xmlns:oel="http://schemas.microsoft.com/office/2019/extlst" xmlns:r="http://schemas.openxmlformats.org/officeDocument/2006/relationships" xmlns:m="http://schemas.openxmlformats.org/officeDocument/2006/math" xmlns:v="urn:schemas-microsoft-com:vml" xmlns:wp14="http://schemas.microsoft.com/office/word/2010/wordprocessingDrawing" xmlns:wp="http://schemas.openxmlformats.org/drawingml/2006/wordprocessingDrawing" xmlns:w10="urn:schemas-microsoft-com:office:word" xmlns:w="http://schemas.openxmlformats.org/wordprocessingml/2006/main" xmlns:w14="http://schemas.microsoft.com/office/word/2010/wordml" xmlns:w15="http://schemas.microsoft.com/office/word/2012/wordml" xmlns:w16cex="http://schemas.microsoft.com/office/word/2018/wordml/cex" xmlns:w16cid="http://schemas.microsoft.com/office/word/2016/wordml/cid" xmlns:w16="http://schemas.microsoft.com/office/word/2018/wordml" xmlns:w16du="http://schemas.microsoft.com/office/word/2023/wordml/word16du" xmlns:w16sdtdh="http://schemas.microsoft.com/office/word/2020/wordml/sdtdatahash" xmlns:w16se="http://schemas.microsoft.com/office/word/2015/wordml/symex" xmlns:wpg="http://schemas.microsoft.com/office/word/2010/wordprocessingGroup" xmlns:wpi="http://schemas.microsoft.com/office/word/2010/wordprocessingInk" xmlns:wne="http://schemas.microsoft.com/office/word/2006/wordml" xmlns:wps="http://schemas.microsoft.com/office/word/2010/wordprocessingShape" mc:Ignorable="w14 w15 w16se w16cid w16 w16cex w16sdtdh wp14">
   <w:endnote w:type="separator" w:id="-1">
     <w:p>
       <w:r>
@@ -924,7 +955,7 @@
 </file>
 
 <file path=word/footnotes.xml><?xml version="1.0" encoding="utf-8"?>
-<w:footnotes xmlns:wpc="http://schemas.microsoft.com/office/word/2010/wordprocessingCanvas" xmlns:cx="http://schemas.microsoft.com/office/drawing/2014/chartex" xmlns:cx1="http://schemas.microsoft.com/office/drawing/2015/9/8/chartex" xmlns:mc="http://schemas.openxmlformats.org/markup-compatibility/2006" xmlns:o="urn:schemas-microsoft-com:office:office" xmlns:r="http://schemas.openxmlformats.org/officeDocument/2006/relationships" xmlns:m="http://schemas.openxmlformats.org/officeDocument/2006/math" xmlns:v="urn:schemas-microsoft-com:vml" xmlns:wp14="http://schemas.microsoft.com/office/word/2010/wordprocessingDrawing" xmlns:wp="http://schemas.openxmlformats.org/drawingml/2006/wordprocessingDrawing" xmlns:w10="urn:schemas-microsoft-com:office:word" xmlns:w="http://schemas.openxmlformats.org/wordprocessingml/2006/main" xmlns:w14="http://schemas.microsoft.com/office/word/2010/wordml" xmlns:w15="http://schemas.microsoft.com/office/word/2012/wordml" xmlns:w16se="http://schemas.microsoft.com/office/word/2015/wordml/symex" xmlns:wpg="http://schemas.microsoft.com/office/word/2010/wordprocessingGroup" xmlns:wpi="http://schemas.microsoft.com/office/word/2010/wordprocessingInk" xmlns:wne="http://schemas.microsoft.com/office/word/2006/wordml" xmlns:wps="http://schemas.microsoft.com/office/word/2010/wordprocessingShape" mc:Ignorable="w14 w15 w16se wp14">
+<w:footnotes xmlns:wpc="http://schemas.microsoft.com/office/word/2010/wordprocessingCanvas" xmlns:cx="http://schemas.microsoft.com/office/drawing/2014/chartex" xmlns:cx1="http://schemas.microsoft.com/office/drawing/2015/9/8/chartex" xmlns:cx2="http://schemas.microsoft.com/office/drawing/2015/10/21/chartex" xmlns:cx3="http://schemas.microsoft.com/office/drawing/2016/5/9/chartex" xmlns:cx4="http://schemas.microsoft.com/office/drawing/2016/5/10/chartex" xmlns:cx5="http://schemas.microsoft.com/office/drawing/2016/5/11/chartex" xmlns:cx6="http://schemas.microsoft.com/office/drawing/2016/5/12/chartex" xmlns:cx7="http://schemas.microsoft.com/office/drawing/2016/5/13/chartex" xmlns:cx8="http://schemas.microsoft.com/office/drawing/2016/5/14/chartex" xmlns:mc="http://schemas.openxmlformats.org/markup-compatibility/2006" xmlns:aink="http://schemas.microsoft.com/office/drawing/2016/ink" xmlns:am3d="http://schemas.microsoft.com/office/drawing/2017/model3d" xmlns:o="urn:schemas-microsoft-com:office:office" xmlns:oel="http://schemas.microsoft.com/office/2019/extlst" xmlns:r="http://schemas.openxmlformats.org/officeDocument/2006/relationships" xmlns:m="http://schemas.openxmlformats.org/officeDocument/2006/math" xmlns:v="urn:schemas-microsoft-com:vml" xmlns:wp14="http://schemas.microsoft.com/office/word/2010/wordprocessingDrawing" xmlns:wp="http://schemas.openxmlformats.org/drawingml/2006/wordprocessingDrawing" xmlns:w10="urn:schemas-microsoft-com:office:word" xmlns:w="http://schemas.openxmlformats.org/wordprocessingml/2006/main" xmlns:w14="http://schemas.microsoft.com/office/word/2010/wordml" xmlns:w15="http://schemas.microsoft.com/office/word/2012/wordml" xmlns:w16cex="http://schemas.microsoft.com/office/word/2018/wordml/cex" xmlns:w16cid="http://schemas.microsoft.com/office/word/2016/wordml/cid" xmlns:w16="http://schemas.microsoft.com/office/word/2018/wordml" xmlns:w16du="http://schemas.microsoft.com/office/word/2023/wordml/word16du" xmlns:w16sdtdh="http://schemas.microsoft.com/office/word/2020/wordml/sdtdatahash" xmlns:w16se="http://schemas.microsoft.com/office/word/2015/wordml/symex" xmlns:wpg="http://schemas.microsoft.com/office/word/2010/wordprocessingGroup" xmlns:wpi="http://schemas.microsoft.com/office/word/2010/wordprocessingInk" xmlns:wne="http://schemas.microsoft.com/office/word/2006/wordml" xmlns:wps="http://schemas.microsoft.com/office/word/2010/wordprocessingShape" mc:Ignorable="w14 w15 w16se w16cid w16 w16cex w16sdtdh wp14">
   <w:footnote w:type="separator" w:id="-1">
     <w:p>
       <w:r>
@@ -946,7 +977,7 @@
 </file>
 
 <file path=word/styles.xml><?xml version="1.0" encoding="utf-8"?>
-<w:styles xmlns:mc="http://schemas.openxmlformats.org/markup-compatibility/2006" xmlns:r="http://schemas.openxmlformats.org/officeDocument/2006/relationships" xmlns:w="http://schemas.openxmlformats.org/wordprocessingml/2006/main" xmlns:w14="http://schemas.microsoft.com/office/word/2010/wordml" xmlns:w15="http://schemas.microsoft.com/office/word/2012/wordml" xmlns:w16se="http://schemas.microsoft.com/office/word/2015/wordml/symex" mc:Ignorable="w14 w15 w16se">
+<w:styles xmlns:mc="http://schemas.openxmlformats.org/markup-compatibility/2006" xmlns:r="http://schemas.openxmlformats.org/officeDocument/2006/relationships" xmlns:w="http://schemas.openxmlformats.org/wordprocessingml/2006/main" xmlns:w14="http://schemas.microsoft.com/office/word/2010/wordml" xmlns:w15="http://schemas.microsoft.com/office/word/2012/wordml" xmlns:w16cex="http://schemas.microsoft.com/office/word/2018/wordml/cex" xmlns:w16cid="http://schemas.microsoft.com/office/word/2016/wordml/cid" xmlns:w16="http://schemas.microsoft.com/office/word/2018/wordml" xmlns:w16sdtdh="http://schemas.microsoft.com/office/word/2020/wordml/sdtdatahash" xmlns:w16se="http://schemas.microsoft.com/office/word/2015/wordml/symex" mc:Ignorable="w14 w15 w16se w16cid w16 w16cex w16sdtdh">
   <w:docDefaults>
     <w:rPrDefault>
       <w:rPr>
@@ -966,7 +997,7 @@
       </w:pPr>
     </w:pPrDefault>
   </w:docDefaults>
-  <w:latentStyles w:defLockedState="0" w:defUIPriority="99" w:defSemiHidden="0" w:defUnhideWhenUsed="0" w:defQFormat="0" w:count="371">
+  <w:latentStyles w:defLockedState="0" w:defUIPriority="99" w:defSemiHidden="0" w:defUnhideWhenUsed="0" w:defQFormat="0" w:count="376">
     <w:lsdException w:name="Normal" w:uiPriority="0" w:qFormat="1"/>
     <w:lsdException w:name="heading 1" w:uiPriority="9" w:qFormat="1"/>
     <w:lsdException w:name="heading 2" w:semiHidden="1" w:uiPriority="9" w:unhideWhenUsed="1" w:qFormat="1"/>
@@ -1072,7 +1103,6 @@
     <w:lsdException w:name="HTML Sample" w:semiHidden="1" w:unhideWhenUsed="1"/>
     <w:lsdException w:name="HTML Typewriter" w:semiHidden="1" w:unhideWhenUsed="1"/>
     <w:lsdException w:name="HTML Variable" w:semiHidden="1" w:unhideWhenUsed="1"/>
-    <w:lsdException w:name="Normal Table" w:semiHidden="1" w:unhideWhenUsed="1"/>
     <w:lsdException w:name="annotation subject" w:semiHidden="1" w:unhideWhenUsed="1"/>
     <w:lsdException w:name="No List" w:semiHidden="1" w:unhideWhenUsed="1"/>
     <w:lsdException w:name="Outline List 1" w:semiHidden="1" w:unhideWhenUsed="1"/>
@@ -1115,11 +1145,8 @@
     <w:lsdException w:name="Table Contemporary" w:semiHidden="1" w:unhideWhenUsed="1"/>
     <w:lsdException w:name="Table Elegant" w:semiHidden="1" w:unhideWhenUsed="1"/>
     <w:lsdException w:name="Table Professional" w:semiHidden="1" w:unhideWhenUsed="1"/>
-    <w:lsdException w:name="Table Subtle 1" w:semiHidden="1" w:unhideWhenUsed="1"/>
     <w:lsdException w:name="Table Subtle 2" w:semiHidden="1" w:unhideWhenUsed="1"/>
     <w:lsdException w:name="Table Web 1" w:semiHidden="1" w:unhideWhenUsed="1"/>
-    <w:lsdException w:name="Table Web 2" w:semiHidden="1" w:unhideWhenUsed="1"/>
-    <w:lsdException w:name="Table Web 3" w:semiHidden="1" w:unhideWhenUsed="1"/>
     <w:lsdException w:name="Balloon Text" w:semiHidden="1" w:unhideWhenUsed="1"/>
     <w:lsdException w:name="Table Grid" w:uiPriority="39"/>
     <w:lsdException w:name="Table Theme" w:semiHidden="1" w:unhideWhenUsed="1"/>
@@ -1338,6 +1365,11 @@
     <w:lsdException w:name="List Table 5 Dark Accent 6" w:uiPriority="50"/>
     <w:lsdException w:name="List Table 6 Colorful Accent 6" w:uiPriority="51"/>
     <w:lsdException w:name="List Table 7 Colorful Accent 6" w:uiPriority="52"/>
+    <w:lsdException w:name="Mention" w:semiHidden="1" w:unhideWhenUsed="1"/>
+    <w:lsdException w:name="Smart Hyperlink" w:semiHidden="1" w:unhideWhenUsed="1"/>
+    <w:lsdException w:name="Hashtag" w:semiHidden="1" w:unhideWhenUsed="1"/>
+    <w:lsdException w:name="Unresolved Mention" w:semiHidden="1" w:unhideWhenUsed="1"/>
+    <w:lsdException w:name="Smart Link" w:semiHidden="1" w:unhideWhenUsed="1"/>
   </w:latentStyles>
   <w:style w:type="paragraph" w:default="1" w:styleId="Normln">
     <w:name w:val="Normal"/>

</xml_diff>